<commit_message>
finish section 3 and 5
</commit_message>
<xml_diff>
--- a/数据挖掘/final/数据挖掘中的聚类算法研究.docx
+++ b/数据挖掘/final/数据挖掘中的聚类算法研究.docx
@@ -2051,7 +2051,7 @@
     </w:p>
     <w:tbl>
       <w:tblPr>
-        <w:tblStyle w:val="5"/>
+        <w:tblStyle w:val="6"/>
         <w:tblW w:w="0" w:type="auto"/>
         <w:tblInd w:w="0" w:type="dxa"/>
         <w:tblBorders>
@@ -2077,22 +2077,6 @@
         <w:gridCol w:w="2131"/>
       </w:tblGrid>
       <w:tr>
-        <w:tblPrEx>
-          <w:tblBorders>
-            <w:top w:val="single" w:color="auto" w:sz="4" w:space="0"/>
-            <w:left w:val="none" w:color="auto" w:sz="0" w:space="0"/>
-            <w:bottom w:val="single" w:color="auto" w:sz="4" w:space="0"/>
-            <w:right w:val="none" w:color="auto" w:sz="0" w:space="0"/>
-            <w:insideH w:val="none" w:color="auto" w:sz="0" w:space="0"/>
-            <w:insideV w:val="none" w:color="auto" w:sz="0" w:space="0"/>
-          </w:tblBorders>
-          <w:tblCellMar>
-            <w:top w:w="0" w:type="dxa"/>
-            <w:left w:w="108" w:type="dxa"/>
-            <w:bottom w:w="0" w:type="dxa"/>
-            <w:right w:w="108" w:type="dxa"/>
-          </w:tblCellMar>
-        </w:tblPrEx>
         <w:tc>
           <w:tcPr>
             <w:tcW w:w="2130" w:type="dxa"/>
@@ -2156,22 +2140,6 @@
         </w:tc>
       </w:tr>
       <w:tr>
-        <w:tblPrEx>
-          <w:tblBorders>
-            <w:top w:val="single" w:color="auto" w:sz="4" w:space="0"/>
-            <w:left w:val="none" w:color="auto" w:sz="0" w:space="0"/>
-            <w:bottom w:val="single" w:color="auto" w:sz="4" w:space="0"/>
-            <w:right w:val="none" w:color="auto" w:sz="0" w:space="0"/>
-            <w:insideH w:val="none" w:color="auto" w:sz="0" w:space="0"/>
-            <w:insideV w:val="none" w:color="auto" w:sz="0" w:space="0"/>
-          </w:tblBorders>
-          <w:tblCellMar>
-            <w:top w:w="0" w:type="dxa"/>
-            <w:left w:w="108" w:type="dxa"/>
-            <w:bottom w:w="0" w:type="dxa"/>
-            <w:right w:w="108" w:type="dxa"/>
-          </w:tblCellMar>
-        </w:tblPrEx>
         <w:tc>
           <w:tcPr>
             <w:tcW w:w="2130" w:type="dxa"/>
@@ -2307,22 +2275,6 @@
         </w:tc>
       </w:tr>
       <w:tr>
-        <w:tblPrEx>
-          <w:tblBorders>
-            <w:top w:val="single" w:color="auto" w:sz="4" w:space="0"/>
-            <w:left w:val="none" w:color="auto" w:sz="0" w:space="0"/>
-            <w:bottom w:val="single" w:color="auto" w:sz="4" w:space="0"/>
-            <w:right w:val="none" w:color="auto" w:sz="0" w:space="0"/>
-            <w:insideH w:val="none" w:color="auto" w:sz="0" w:space="0"/>
-            <w:insideV w:val="none" w:color="auto" w:sz="0" w:space="0"/>
-          </w:tblBorders>
-          <w:tblCellMar>
-            <w:top w:w="0" w:type="dxa"/>
-            <w:left w:w="108" w:type="dxa"/>
-            <w:bottom w:w="0" w:type="dxa"/>
-            <w:right w:w="108" w:type="dxa"/>
-          </w:tblCellMar>
-        </w:tblPrEx>
         <w:tc>
           <w:tcPr>
             <w:tcW w:w="2130" w:type="dxa"/>
@@ -2457,22 +2409,6 @@
         </w:tc>
       </w:tr>
       <w:tr>
-        <w:tblPrEx>
-          <w:tblBorders>
-            <w:top w:val="single" w:color="auto" w:sz="4" w:space="0"/>
-            <w:left w:val="none" w:color="auto" w:sz="0" w:space="0"/>
-            <w:bottom w:val="single" w:color="auto" w:sz="4" w:space="0"/>
-            <w:right w:val="none" w:color="auto" w:sz="0" w:space="0"/>
-            <w:insideH w:val="none" w:color="auto" w:sz="0" w:space="0"/>
-            <w:insideV w:val="none" w:color="auto" w:sz="0" w:space="0"/>
-          </w:tblBorders>
-          <w:tblCellMar>
-            <w:top w:w="0" w:type="dxa"/>
-            <w:left w:w="108" w:type="dxa"/>
-            <w:bottom w:w="0" w:type="dxa"/>
-            <w:right w:w="108" w:type="dxa"/>
-          </w:tblCellMar>
-        </w:tblPrEx>
         <w:tc>
           <w:tcPr>
             <w:tcW w:w="2130" w:type="dxa"/>
@@ -3793,6 +3729,94 @@
           <w:numId w:val="0"/>
         </w:numPr>
         <w:spacing w:line="240" w:lineRule="auto"/>
+        <w:ind w:firstLine="420" w:firstLineChars="0"/>
+        <w:jc w:val="both"/>
+        <w:rPr>
+          <w:rFonts w:hint="default"/>
+          <w:lang w:eastAsia="zh-CN"/>
+        </w:rPr>
+      </w:pPr>
+    </w:p>
+    <w:p>
+      <w:pPr>
+        <w:widowControl w:val="0"/>
+        <w:numPr>
+          <w:ilvl w:val="0"/>
+          <w:numId w:val="0"/>
+        </w:numPr>
+        <w:spacing w:line="240" w:lineRule="auto"/>
+        <w:ind w:firstLine="420" w:firstLineChars="0"/>
+        <w:jc w:val="both"/>
+        <w:rPr>
+          <w:rFonts w:hint="eastAsia" w:eastAsiaTheme="minorEastAsia"/>
+          <w:lang w:val="en-US" w:eastAsia="zh-Hans"/>
+        </w:rPr>
+      </w:pPr>
+      <w:r>
+        <w:rPr>
+          <w:rFonts w:hint="eastAsia"/>
+          <w:lang w:val="en-US" w:eastAsia="zh-Hans"/>
+        </w:rPr>
+        <w:t>以上提到的距离度量和性能度量只是聚类中比较常用的指标，实际研究中不仅仅只有这些，譬如F值、互信息等等也是不可忽略的指标，此外指标也不一定预先指定，甚至可以嵌入到聚类过程中进行学习，如Xing等人【hoho引用</w:t>
+      </w:r>
+      <w:r>
+        <w:rPr>
+          <w:rFonts w:hint="default"/>
+          <w:lang w:eastAsia="zh-Hans"/>
+        </w:rPr>
+        <w:t>2</w:t>
+      </w:r>
+      <w:r>
+        <w:rPr>
+          <w:rFonts w:hint="eastAsia"/>
+          <w:lang w:eastAsia="zh-Hans"/>
+        </w:rPr>
+        <w:t>——</w:t>
+      </w:r>
+      <w:r>
+        <w:rPr>
+          <w:rFonts w:hint="eastAsia"/>
+          <w:lang w:val="en-US" w:eastAsia="zh-Hans"/>
+        </w:rPr>
+        <w:t>Distance</w:t>
+      </w:r>
+      <w:r>
+        <w:rPr>
+          <w:rFonts w:hint="default"/>
+          <w:lang w:eastAsia="zh-Hans"/>
+        </w:rPr>
+        <w:t xml:space="preserve"> </w:t>
+      </w:r>
+      <w:r>
+        <w:rPr>
+          <w:rFonts w:hint="eastAsia"/>
+          <w:lang w:val="en-US" w:eastAsia="zh-Hans"/>
+        </w:rPr>
+        <w:t>metric</w:t>
+      </w:r>
+      <w:r>
+        <w:rPr>
+          <w:rFonts w:hint="default"/>
+          <w:lang w:eastAsia="zh-Hans"/>
+        </w:rPr>
+        <w:t xml:space="preserve"> learning, with application to clustering with side-information</w:t>
+      </w:r>
+      <w:r>
+        <w:rPr>
+          <w:rFonts w:hint="eastAsia"/>
+          <w:lang w:val="en-US" w:eastAsia="zh-Hans"/>
+        </w:rPr>
+        <w:t>】就提到了一种距离度量学习方法，这里不另做介绍了。</w:t>
+      </w:r>
+    </w:p>
+    <w:p>
+      <w:pPr>
+        <w:widowControl w:val="0"/>
+        <w:numPr>
+          <w:ilvl w:val="0"/>
+          <w:numId w:val="0"/>
+        </w:numPr>
+        <w:spacing w:line="240" w:lineRule="auto"/>
         <w:jc w:val="both"/>
         <w:rPr>
           <w:rFonts w:hint="default"/>
@@ -3874,7 +3898,7 @@
           <w:rFonts w:hint="eastAsia"/>
           <w:lang w:val="en-US" w:eastAsia="zh-Hans"/>
         </w:rPr>
-        <w:t>聚类算法种类有很多，以下将根据数据聚类进行中的组织方式回顾四四大类常用的聚类算法。</w:t>
+        <w:t>聚类算法种类有很多，以下将根据数据聚类进行中的组织方式回顾三大类常用的聚类算法。</w:t>
       </w:r>
       <w:r>
         <w:rPr>
@@ -4008,7 +4032,7 @@
           <w:rFonts w:hint="default"/>
           <w:lang w:eastAsia="zh-Hans"/>
         </w:rPr>
-        <w:t>2</w:t>
+        <w:t>3</w:t>
       </w:r>
       <w:r>
         <w:rPr>
@@ -4154,49 +4178,76 @@
           <w:rFonts w:hint="eastAsia"/>
           <w:lang w:val="en-US" w:eastAsia="zh-Hans"/>
         </w:rPr>
-        <w:t>的优点有：欧氏距离容易计算、算法不依赖与数据的先后排序，等。其缺点也是相当明显，主要有：（</w:t>
-      </w:r>
-      <w:r>
-        <w:rPr>
-          <w:rFonts w:hint="default"/>
-          <w:lang w:eastAsia="zh-Hans"/>
-        </w:rPr>
-        <w:t>1</w:t>
-      </w:r>
-      <w:r>
-        <w:rPr>
-          <w:rFonts w:hint="eastAsia"/>
-          <w:lang w:val="en-US" w:eastAsia="zh-Hans"/>
-        </w:rPr>
-        <w:t>）聚类的数量要预先指定，但是又难以指定合适的簇类数量K；（</w:t>
-      </w:r>
-      <w:r>
-        <w:rPr>
-          <w:rFonts w:hint="default"/>
-          <w:lang w:eastAsia="zh-Hans"/>
-        </w:rPr>
-        <w:t>2</w:t>
-      </w:r>
-      <w:r>
-        <w:rPr>
-          <w:rFonts w:hint="eastAsia"/>
-          <w:lang w:val="en-US" w:eastAsia="zh-Hans"/>
-        </w:rPr>
-        <w:t>）对异常点敏感；（</w:t>
-      </w:r>
-      <w:r>
-        <w:rPr>
-          <w:rFonts w:hint="default"/>
-          <w:lang w:eastAsia="zh-Hans"/>
-        </w:rPr>
-        <w:t>3</w:t>
-      </w:r>
-      <w:r>
-        <w:rPr>
-          <w:rFonts w:hint="eastAsia"/>
-          <w:lang w:val="en-US" w:eastAsia="zh-Hans"/>
-        </w:rPr>
-        <w:t>）对于不能线性可分的数据效果较差。这些通常也是基于划分的聚类算法的固有缺点。</w:t>
+        <w:t>的优点有：欧氏距离容易计算、算法不依赖与数据的先后排序，等。其缺点也是相当明显，主要有：</w:t>
+      </w:r>
+    </w:p>
+    <w:p>
+      <w:pPr>
+        <w:widowControl w:val="0"/>
+        <w:numPr>
+          <w:ilvl w:val="0"/>
+          <w:numId w:val="8"/>
+        </w:numPr>
+        <w:spacing w:line="240" w:lineRule="auto"/>
+        <w:ind w:left="420" w:leftChars="0" w:hanging="420" w:firstLineChars="0"/>
+        <w:jc w:val="both"/>
+        <w:rPr>
+          <w:rFonts w:hint="eastAsia"/>
+          <w:lang w:val="en-US" w:eastAsia="zh-Hans"/>
+        </w:rPr>
+      </w:pPr>
+      <w:r>
+        <w:rPr>
+          <w:rFonts w:hint="eastAsia"/>
+          <w:lang w:val="en-US" w:eastAsia="zh-Hans"/>
+        </w:rPr>
+        <w:t>聚类的数量要预先指定，但是又难以指定合适的簇类数量K；</w:t>
+      </w:r>
+    </w:p>
+    <w:p>
+      <w:pPr>
+        <w:widowControl w:val="0"/>
+        <w:numPr>
+          <w:ilvl w:val="0"/>
+          <w:numId w:val="8"/>
+        </w:numPr>
+        <w:spacing w:line="240" w:lineRule="auto"/>
+        <w:ind w:left="420" w:leftChars="0" w:hanging="420" w:firstLineChars="0"/>
+        <w:jc w:val="both"/>
+        <w:rPr>
+          <w:rFonts w:hint="eastAsia"/>
+          <w:lang w:val="en-US" w:eastAsia="zh-Hans"/>
+        </w:rPr>
+      </w:pPr>
+      <w:r>
+        <w:rPr>
+          <w:rFonts w:hint="eastAsia"/>
+          <w:lang w:val="en-US" w:eastAsia="zh-Hans"/>
+        </w:rPr>
+        <w:t>对异常点敏感；</w:t>
+      </w:r>
+    </w:p>
+    <w:p>
+      <w:pPr>
+        <w:widowControl w:val="0"/>
+        <w:numPr>
+          <w:ilvl w:val="0"/>
+          <w:numId w:val="8"/>
+        </w:numPr>
+        <w:spacing w:line="240" w:lineRule="auto"/>
+        <w:ind w:left="420" w:leftChars="0" w:hanging="420" w:firstLineChars="0"/>
+        <w:jc w:val="both"/>
+        <w:rPr>
+          <w:rFonts w:hint="eastAsia"/>
+          <w:lang w:val="en-US" w:eastAsia="zh-Hans"/>
+        </w:rPr>
+      </w:pPr>
+      <w:r>
+        <w:rPr>
+          <w:rFonts w:hint="eastAsia"/>
+          <w:lang w:val="en-US" w:eastAsia="zh-Hans"/>
+        </w:rPr>
+        <w:t>对于不能线性可分的数据效果较差。这些通常也是基于划分的聚类算法的固有缺点。</w:t>
       </w:r>
     </w:p>
     <w:p>
@@ -4371,7 +4422,7 @@
           <w:rFonts w:hint="default"/>
           <w:lang w:eastAsia="zh-Hans"/>
         </w:rPr>
-        <w:t>3</w:t>
+        <w:t>4</w:t>
       </w:r>
       <w:r>
         <w:rPr>
@@ -4878,7 +4929,7 @@
           <w:rFonts w:hint="default"/>
           <w:lang w:eastAsia="zh-Hans"/>
         </w:rPr>
-        <w:t>4</w:t>
+        <w:t>5</w:t>
       </w:r>
       <w:r>
         <w:rPr>
@@ -5036,7 +5087,7 @@
     </w:p>
     <w:tbl>
       <w:tblPr>
-        <w:tblStyle w:val="5"/>
+        <w:tblStyle w:val="6"/>
         <w:tblW w:w="0" w:type="auto"/>
         <w:jc w:val="center"/>
         <w:tblBorders>
@@ -5070,12 +5121,6 @@
             <w:insideH w:val="none" w:color="auto" w:sz="0" w:space="0"/>
             <w:insideV w:val="none" w:color="auto" w:sz="0" w:space="0"/>
           </w:tblBorders>
-          <w:tblCellMar>
-            <w:top w:w="0" w:type="dxa"/>
-            <w:left w:w="108" w:type="dxa"/>
-            <w:bottom w:w="0" w:type="dxa"/>
-            <w:right w:w="108" w:type="dxa"/>
-          </w:tblCellMar>
         </w:tblPrEx>
         <w:trPr>
           <w:jc w:val="center"/>
@@ -5192,22 +5237,6 @@
         </w:tc>
       </w:tr>
       <w:tr>
-        <w:tblPrEx>
-          <w:tblBorders>
-            <w:top w:val="single" w:color="auto" w:sz="4" w:space="0"/>
-            <w:left w:val="none" w:color="auto" w:sz="0" w:space="0"/>
-            <w:bottom w:val="single" w:color="auto" w:sz="4" w:space="0"/>
-            <w:right w:val="none" w:color="auto" w:sz="0" w:space="0"/>
-            <w:insideH w:val="none" w:color="auto" w:sz="0" w:space="0"/>
-            <w:insideV w:val="none" w:color="auto" w:sz="0" w:space="0"/>
-          </w:tblBorders>
-          <w:tblCellMar>
-            <w:top w:w="0" w:type="dxa"/>
-            <w:left w:w="108" w:type="dxa"/>
-            <w:bottom w:w="0" w:type="dxa"/>
-            <w:right w:w="108" w:type="dxa"/>
-          </w:tblCellMar>
-        </w:tblPrEx>
         <w:trPr>
           <w:jc w:val="center"/>
         </w:trPr>
@@ -5455,7 +5484,7 @@
           <w:rFonts w:hint="default"/>
           <w:lang w:eastAsia="zh-Hans"/>
         </w:rPr>
-        <w:t>5</w:t>
+        <w:t>6</w:t>
       </w:r>
       <w:r>
         <w:rPr>
@@ -5550,7 +5579,7 @@
         <w:widowControl w:val="0"/>
         <w:numPr>
           <w:ilvl w:val="0"/>
-          <w:numId w:val="8"/>
+          <w:numId w:val="9"/>
         </w:numPr>
         <w:spacing w:line="240" w:lineRule="auto"/>
         <w:ind w:left="420" w:leftChars="0" w:hanging="420" w:firstLineChars="0"/>
@@ -5673,7 +5702,7 @@
         <w:widowControl w:val="0"/>
         <w:numPr>
           <w:ilvl w:val="0"/>
-          <w:numId w:val="8"/>
+          <w:numId w:val="9"/>
         </w:numPr>
         <w:spacing w:line="240" w:lineRule="auto"/>
         <w:ind w:left="420" w:leftChars="0" w:hanging="420" w:firstLineChars="0"/>
@@ -5804,7 +5833,7 @@
         <w:widowControl w:val="0"/>
         <w:numPr>
           <w:ilvl w:val="0"/>
-          <w:numId w:val="8"/>
+          <w:numId w:val="9"/>
         </w:numPr>
         <w:spacing w:line="240" w:lineRule="auto"/>
         <w:ind w:left="420" w:leftChars="0" w:hanging="420" w:firstLineChars="0"/>
@@ -5959,7 +5988,7 @@
         <w:widowControl w:val="0"/>
         <w:numPr>
           <w:ilvl w:val="0"/>
-          <w:numId w:val="8"/>
+          <w:numId w:val="9"/>
         </w:numPr>
         <w:spacing w:line="240" w:lineRule="auto"/>
         <w:ind w:left="420" w:leftChars="0" w:hanging="420" w:firstLineChars="0"/>
@@ -6213,7 +6242,7 @@
         <w:widowControl w:val="0"/>
         <w:numPr>
           <w:ilvl w:val="0"/>
-          <w:numId w:val="8"/>
+          <w:numId w:val="9"/>
         </w:numPr>
         <w:spacing w:line="240" w:lineRule="auto"/>
         <w:ind w:left="420" w:leftChars="0" w:hanging="420" w:firstLineChars="0"/>
@@ -6688,7 +6717,7 @@
           <w:rFonts w:hint="default"/>
           <w:lang w:eastAsia="zh-Hans"/>
         </w:rPr>
-        <w:t>6</w:t>
+        <w:t>7</w:t>
       </w:r>
       <w:r>
         <w:rPr>
@@ -6888,7 +6917,7 @@
         <w:widowControl w:val="0"/>
         <w:numPr>
           <w:ilvl w:val="0"/>
-          <w:numId w:val="8"/>
+          <w:numId w:val="9"/>
         </w:numPr>
         <w:spacing w:line="240" w:lineRule="auto"/>
         <w:ind w:left="420" w:leftChars="0" w:hanging="420" w:firstLineChars="0"/>
@@ -7039,7 +7068,7 @@
         <w:widowControl w:val="0"/>
         <w:numPr>
           <w:ilvl w:val="0"/>
-          <w:numId w:val="8"/>
+          <w:numId w:val="9"/>
         </w:numPr>
         <w:spacing w:line="240" w:lineRule="auto"/>
         <w:ind w:left="420" w:leftChars="0" w:hanging="420" w:firstLineChars="0"/>
@@ -7084,7 +7113,7 @@
         <w:widowControl w:val="0"/>
         <w:numPr>
           <w:ilvl w:val="0"/>
-          <w:numId w:val="9"/>
+          <w:numId w:val="10"/>
         </w:numPr>
         <w:spacing w:line="240" w:lineRule="auto"/>
         <w:jc w:val="both"/>
@@ -7106,7 +7135,7 @@
         <w:widowControl w:val="0"/>
         <w:numPr>
           <w:ilvl w:val="0"/>
-          <w:numId w:val="9"/>
+          <w:numId w:val="10"/>
         </w:numPr>
         <w:spacing w:line="240" w:lineRule="auto"/>
         <w:jc w:val="both"/>
@@ -7128,7 +7157,7 @@
         <w:widowControl w:val="0"/>
         <w:numPr>
           <w:ilvl w:val="0"/>
-          <w:numId w:val="9"/>
+          <w:numId w:val="10"/>
         </w:numPr>
         <w:spacing w:line="240" w:lineRule="auto"/>
         <w:jc w:val="both"/>
@@ -7171,7 +7200,7 @@
         <w:widowControl w:val="0"/>
         <w:numPr>
           <w:ilvl w:val="0"/>
-          <w:numId w:val="9"/>
+          <w:numId w:val="10"/>
         </w:numPr>
         <w:spacing w:line="240" w:lineRule="auto"/>
         <w:jc w:val="both"/>
@@ -7280,7 +7309,7 @@
           <w:rFonts w:hint="default"/>
           <w:lang w:eastAsia="zh-Hans"/>
         </w:rPr>
-        <w:t>5</w:t>
+        <w:t>6</w:t>
       </w:r>
       <w:r>
         <w:rPr>
@@ -7294,277 +7323,1331 @@
           <w:rFonts w:hint="eastAsia"/>
           <w:lang w:val="en-US" w:eastAsia="zh-CN"/>
         </w:rPr>
-        <w:t>中提到可使用R*</w:t>
+        <w:t>中提到可使用R*-树【hoho引用</w:t>
+      </w:r>
+      <w:r>
+        <w:rPr>
+          <w:rFonts w:hint="default"/>
+          <w:lang w:eastAsia="zh-CN"/>
+        </w:rPr>
+        <w:t>8</w:t>
+      </w:r>
+      <w:r>
+        <w:rPr>
+          <w:rFonts w:hint="eastAsia"/>
+          <w:lang w:val="en-US" w:eastAsia="zh-CN"/>
+        </w:rPr>
+        <w:t>】作为数据结构，这是一种多维空间下的平衡树，所以其</w:t>
+      </w:r>
+      <w:r>
+        <w:rPr>
+          <w:rFonts w:hint="eastAsia"/>
+          <w:lang w:val="en-US" w:eastAsia="zh-Hans"/>
+        </w:rPr>
+        <w:t>与OPTICS的时间复杂度</w:t>
+      </w:r>
+      <w:r>
+        <w:rPr>
+          <w:rFonts w:hint="eastAsia"/>
+          <w:lang w:val="en-US" w:eastAsia="zh-CN"/>
+        </w:rPr>
+        <w:t>可以优化</w:t>
+      </w:r>
+      <w:r>
+        <w:rPr>
+          <w:rFonts w:hint="eastAsia"/>
+          <w:lang w:val="en-US" w:eastAsia="zh-Hans"/>
+        </w:rPr>
+        <w:t>为</w:t>
+      </w:r>
+      <w:r>
+        <w:rPr>
+          <w:rFonts w:hint="default"/>
+          <w:lang w:eastAsia="zh-Hans"/>
+        </w:rPr>
+        <w:t>O(n*logn)</w:t>
+      </w:r>
+      <w:r>
+        <w:rPr>
+          <w:rFonts w:hint="eastAsia"/>
+          <w:lang w:val="en-US" w:eastAsia="zh-Hans"/>
+        </w:rPr>
+        <w:t>。</w:t>
+      </w:r>
+    </w:p>
+    <w:p>
+      <w:pPr>
+        <w:widowControl w:val="0"/>
+        <w:numPr>
+          <w:ilvl w:val="0"/>
+          <w:numId w:val="0"/>
+        </w:numPr>
+        <w:spacing w:line="240" w:lineRule="auto"/>
+        <w:jc w:val="both"/>
+        <w:rPr>
+          <w:rFonts w:hint="default"/>
+          <w:lang w:eastAsia="zh-CN"/>
+        </w:rPr>
+      </w:pPr>
+    </w:p>
+    <w:p>
+      <w:pPr>
+        <w:widowControl w:val="0"/>
+        <w:numPr>
+          <w:ilvl w:val="0"/>
+          <w:numId w:val="7"/>
+        </w:numPr>
+        <w:spacing w:line="240" w:lineRule="auto"/>
+        <w:jc w:val="both"/>
+        <w:rPr>
+          <w:rFonts w:hint="eastAsia" w:ascii="黑体" w:hAnsi="黑体" w:eastAsia="黑体" w:cs="黑体"/>
+          <w:lang w:val="en-US" w:eastAsia="zh-CN"/>
+        </w:rPr>
+      </w:pPr>
+      <w:r>
+        <w:rPr>
+          <w:rFonts w:hint="eastAsia" w:ascii="黑体" w:hAnsi="黑体" w:eastAsia="黑体" w:cs="黑体"/>
+          <w:lang w:val="en-US" w:eastAsia="zh-CN"/>
+        </w:rPr>
+        <w:t>基于层次</w:t>
+      </w:r>
+      <w:r>
+        <w:rPr>
+          <w:rFonts w:hint="eastAsia" w:ascii="黑体" w:hAnsi="黑体" w:eastAsia="黑体" w:cs="黑体"/>
+          <w:lang w:val="en-US" w:eastAsia="zh-Hans"/>
+        </w:rPr>
+        <w:t>的聚类</w:t>
+      </w:r>
+    </w:p>
+    <w:p>
+      <w:pPr>
+        <w:widowControl w:val="0"/>
+        <w:numPr>
+          <w:ilvl w:val="0"/>
+          <w:numId w:val="0"/>
+        </w:numPr>
+        <w:spacing w:line="240" w:lineRule="auto"/>
+        <w:jc w:val="both"/>
+        <w:rPr>
+          <w:rFonts w:hint="default"/>
+          <w:lang w:eastAsia="zh-CN"/>
+        </w:rPr>
+      </w:pPr>
+    </w:p>
+    <w:p>
+      <w:pPr>
+        <w:widowControl w:val="0"/>
+        <w:numPr>
+          <w:ilvl w:val="0"/>
+          <w:numId w:val="0"/>
+        </w:numPr>
+        <w:spacing w:line="240" w:lineRule="auto"/>
+        <w:ind w:firstLine="420" w:firstLineChars="0"/>
+        <w:jc w:val="both"/>
+        <w:rPr>
+          <w:rFonts w:hint="default"/>
+          <w:lang w:eastAsia="zh-CN"/>
+        </w:rPr>
+      </w:pPr>
+      <w:r>
+        <w:rPr>
+          <w:rFonts w:hint="eastAsia"/>
+          <w:lang w:val="en-US" w:eastAsia="zh-Hans"/>
+        </w:rPr>
+        <w:t>层次聚类算法</w:t>
+      </w:r>
+      <w:r>
+        <w:rPr>
+          <w:rFonts w:hint="default"/>
+          <w:lang w:eastAsia="zh-CN"/>
+        </w:rPr>
+        <w:t>在不同层次上对数据集进行划分，采用自底向上的聚合策略，</w:t>
+      </w:r>
+      <w:r>
+        <w:rPr>
+          <w:rFonts w:hint="eastAsia"/>
+          <w:lang w:val="en-US" w:eastAsia="zh-Hans"/>
+        </w:rPr>
+        <w:t>或者</w:t>
+      </w:r>
+      <w:r>
+        <w:rPr>
+          <w:rFonts w:hint="default"/>
+          <w:lang w:eastAsia="zh-CN"/>
+        </w:rPr>
+        <w:t>采用自顶向下的分拆策略</w:t>
+      </w:r>
+      <w:r>
+        <w:rPr>
+          <w:rFonts w:hint="eastAsia"/>
+          <w:lang w:eastAsia="zh-Hans"/>
+        </w:rPr>
+        <w:t>，</w:t>
+      </w:r>
+      <w:r>
+        <w:rPr>
+          <w:rFonts w:hint="eastAsia"/>
+          <w:lang w:val="en-US" w:eastAsia="zh-Hans"/>
+        </w:rPr>
+        <w:t>使数据集</w:t>
+      </w:r>
+      <w:r>
+        <w:rPr>
+          <w:rFonts w:hint="default"/>
+          <w:lang w:eastAsia="zh-CN"/>
+        </w:rPr>
+        <w:t>形式树形结构</w:t>
+      </w:r>
+      <w:r>
+        <w:rPr>
+          <w:rFonts w:hint="eastAsia"/>
+          <w:lang w:eastAsia="zh-Hans"/>
+        </w:rPr>
+        <w:t>，</w:t>
+      </w:r>
+      <w:r>
+        <w:rPr>
+          <w:rFonts w:hint="eastAsia"/>
+          <w:lang w:val="en-US" w:eastAsia="zh-Hans"/>
+        </w:rPr>
+        <w:t>图</w:t>
+      </w:r>
+      <w:r>
+        <w:rPr>
+          <w:rFonts w:hint="default"/>
+          <w:lang w:eastAsia="zh-Hans"/>
+        </w:rPr>
+        <w:t>3</w:t>
+      </w:r>
+      <w:r>
+        <w:rPr>
+          <w:rFonts w:hint="eastAsia"/>
+          <w:lang w:val="en-US" w:eastAsia="zh-Hans"/>
+        </w:rPr>
+        <w:t>展示了一个对字符串进行层次聚类的例子</w:t>
+      </w:r>
+      <w:r>
+        <w:rPr>
+          <w:rFonts w:hint="default"/>
+          <w:lang w:eastAsia="zh-CN"/>
+        </w:rPr>
+        <w:t>。</w:t>
+      </w:r>
+    </w:p>
+    <w:p>
+      <w:pPr>
+        <w:widowControl w:val="0"/>
+        <w:numPr>
+          <w:ilvl w:val="0"/>
+          <w:numId w:val="0"/>
+        </w:numPr>
+        <w:spacing w:line="240" w:lineRule="auto"/>
+        <w:ind w:firstLine="420" w:firstLineChars="0"/>
+        <w:jc w:val="center"/>
+        <w:rPr>
+          <w:rFonts w:hint="default"/>
+          <w:lang w:eastAsia="zh-CN"/>
+        </w:rPr>
+      </w:pPr>
+      <w:r>
+        <w:rPr>
+          <w:rFonts w:hint="default"/>
+          <w:lang w:eastAsia="zh-CN"/>
+        </w:rPr>
+        <w:drawing>
+          <wp:inline distT="0" distB="0" distL="114300" distR="114300">
+            <wp:extent cx="2301240" cy="1833245"/>
+            <wp:effectExtent l="0" t="0" r="10160" b="20955"/>
+            <wp:docPr id="14" name="图片 14" descr="Hierarchical_clustering"/>
+            <wp:cNvGraphicFramePr>
+              <a:graphicFrameLocks xmlns:a="http://schemas.openxmlformats.org/drawingml/2006/main" noChangeAspect="1"/>
+            </wp:cNvGraphicFramePr>
+            <a:graphic xmlns:a="http://schemas.openxmlformats.org/drawingml/2006/main">
+              <a:graphicData uri="http://schemas.openxmlformats.org/drawingml/2006/picture">
+                <pic:pic xmlns:pic="http://schemas.openxmlformats.org/drawingml/2006/picture">
+                  <pic:nvPicPr>
+                    <pic:cNvPr id="14" name="图片 14" descr="Hierarchical_clustering"/>
+                    <pic:cNvPicPr>
+                      <a:picLocks noChangeAspect="1"/>
+                    </pic:cNvPicPr>
+                  </pic:nvPicPr>
+                  <pic:blipFill>
+                    <a:blip r:embed="rId39"/>
+                    <a:stretch>
+                      <a:fillRect/>
+                    </a:stretch>
+                  </pic:blipFill>
+                  <pic:spPr>
+                    <a:xfrm>
+                      <a:off x="0" y="0"/>
+                      <a:ext cx="2301240" cy="1833245"/>
+                    </a:xfrm>
+                    <a:prstGeom prst="rect">
+                      <a:avLst/>
+                    </a:prstGeom>
+                  </pic:spPr>
+                </pic:pic>
+              </a:graphicData>
+            </a:graphic>
+          </wp:inline>
+        </w:drawing>
+      </w:r>
+    </w:p>
+    <w:p>
+      <w:pPr>
+        <w:widowControl w:val="0"/>
+        <w:numPr>
+          <w:ilvl w:val="0"/>
+          <w:numId w:val="0"/>
+        </w:numPr>
+        <w:spacing w:line="240" w:lineRule="auto"/>
+        <w:ind w:firstLine="420" w:firstLineChars="0"/>
+        <w:jc w:val="center"/>
+        <w:rPr>
+          <w:rFonts w:hint="eastAsia" w:eastAsiaTheme="minorEastAsia"/>
+          <w:lang w:val="en-US" w:eastAsia="zh-Hans"/>
+        </w:rPr>
+      </w:pPr>
+      <w:r>
+        <w:rPr>
+          <w:rFonts w:hint="eastAsia"/>
+          <w:lang w:val="en-US" w:eastAsia="zh-Hans"/>
+        </w:rPr>
+        <w:t>Fig</w:t>
+      </w:r>
+      <w:r>
+        <w:rPr>
+          <w:rFonts w:hint="default"/>
+          <w:lang w:eastAsia="zh-Hans"/>
+        </w:rPr>
+        <w:t>.3. Example of hierarchical clustering for strings</w:t>
+      </w:r>
+    </w:p>
+    <w:p>
+      <w:pPr>
+        <w:widowControl w:val="0"/>
+        <w:numPr>
+          <w:ilvl w:val="0"/>
+          <w:numId w:val="0"/>
+        </w:numPr>
+        <w:spacing w:line="240" w:lineRule="auto"/>
+        <w:ind w:firstLine="420" w:firstLineChars="0"/>
+        <w:jc w:val="both"/>
+        <w:rPr>
+          <w:rFonts w:hint="eastAsia"/>
+          <w:lang w:val="en-US" w:eastAsia="zh-Hans"/>
+        </w:rPr>
+      </w:pPr>
+      <w:r>
+        <w:rPr>
+          <w:rFonts w:hint="default"/>
+          <w:lang w:val="en-US" w:eastAsia="zh-CN"/>
+        </w:rPr>
+        <w:t>AGNES</w:t>
+      </w:r>
+      <w:r>
+        <w:rPr>
+          <w:rFonts w:hint="eastAsia"/>
+          <w:lang w:val="en-US" w:eastAsia="zh-Hans"/>
+        </w:rPr>
+        <w:t>【hoho引用</w:t>
+      </w:r>
+      <w:r>
+        <w:rPr>
+          <w:rFonts w:hint="default"/>
+          <w:lang w:eastAsia="zh-Hans"/>
+        </w:rPr>
+        <w:t>9</w:t>
+      </w:r>
+      <w:r>
+        <w:rPr>
+          <w:rFonts w:hint="eastAsia"/>
+          <w:lang w:val="en-US" w:eastAsia="zh-Hans"/>
+        </w:rPr>
+        <w:t>】</w:t>
+      </w:r>
+      <w:r>
+        <w:rPr>
+          <w:rFonts w:hint="default"/>
+          <w:lang w:val="en-US" w:eastAsia="zh-CN"/>
+        </w:rPr>
+        <w:t>是一种</w:t>
+      </w:r>
+      <w:r>
+        <w:rPr>
+          <w:rFonts w:hint="eastAsia"/>
+          <w:lang w:val="en-US" w:eastAsia="zh-Hans"/>
+        </w:rPr>
+        <w:t>经典的</w:t>
+      </w:r>
+      <w:r>
+        <w:rPr>
+          <w:rFonts w:hint="default"/>
+          <w:lang w:val="en-US" w:eastAsia="zh-CN"/>
+        </w:rPr>
+        <w:t>自底向上的层次聚类算法。它</w:t>
+      </w:r>
+      <w:r>
+        <w:rPr>
+          <w:rFonts w:hint="eastAsia"/>
+          <w:lang w:val="en-US" w:eastAsia="zh-Hans"/>
+        </w:rPr>
+        <w:t>先指定要聚类的簇个数，接着</w:t>
+      </w:r>
+      <w:r>
+        <w:rPr>
+          <w:rFonts w:hint="default"/>
+          <w:lang w:val="en-US" w:eastAsia="zh-CN"/>
+        </w:rPr>
+        <w:t>将数据集中的每个样本看作是一个个初始的簇，</w:t>
+      </w:r>
+      <w:r>
+        <w:rPr>
+          <w:rFonts w:hint="eastAsia"/>
+          <w:lang w:val="en-US" w:eastAsia="zh-Hans"/>
+        </w:rPr>
+        <w:t>然后</w:t>
+      </w:r>
+      <w:r>
+        <w:rPr>
+          <w:rFonts w:hint="default"/>
+          <w:lang w:val="en-US" w:eastAsia="zh-CN"/>
+        </w:rPr>
+        <w:t>在算法运行过程中</w:t>
+      </w:r>
+      <w:r>
+        <w:rPr>
+          <w:rFonts w:hint="eastAsia"/>
+          <w:lang w:val="en-US" w:eastAsia="zh-Hans"/>
+        </w:rPr>
+        <w:t>的</w:t>
+      </w:r>
+      <w:r>
+        <w:rPr>
+          <w:rFonts w:hint="default"/>
+          <w:lang w:val="en-US" w:eastAsia="zh-CN"/>
+        </w:rPr>
+        <w:t>每一步找出距离最近的两个聚类簇进行合并，不断</w:t>
+      </w:r>
+      <w:r>
+        <w:rPr>
+          <w:rFonts w:hint="eastAsia"/>
+          <w:lang w:val="en-US" w:eastAsia="zh-Hans"/>
+        </w:rPr>
+        <w:t>重复迭代</w:t>
+      </w:r>
+      <w:r>
+        <w:rPr>
+          <w:rFonts w:hint="default"/>
+          <w:lang w:val="en-US" w:eastAsia="zh-CN"/>
+        </w:rPr>
+        <w:t>直到达到预设的聚类簇个数。关于簇之间距离的计算</w:t>
+      </w:r>
+      <w:r>
+        <w:rPr>
+          <w:rFonts w:hint="eastAsia"/>
+          <w:lang w:val="en-US" w:eastAsia="zh-Hans"/>
+        </w:rPr>
+        <w:t>可参考第二节，一般</w:t>
+      </w:r>
+      <w:r>
+        <w:rPr>
+          <w:rFonts w:hint="default"/>
+          <w:lang w:val="en-US" w:eastAsia="zh-CN"/>
+        </w:rPr>
+        <w:t>可用最小距离（</w:t>
+      </w:r>
+      <w:r>
+        <w:rPr>
+          <w:rFonts w:hint="eastAsia"/>
+          <w:lang w:val="en-US" w:eastAsia="zh-Hans"/>
+        </w:rPr>
+        <w:t>由</w:t>
+      </w:r>
+      <w:r>
+        <w:rPr>
+          <w:rFonts w:hint="default"/>
+          <w:lang w:val="en-US" w:eastAsia="zh-CN"/>
+        </w:rPr>
+        <w:t>两个簇最近的样本决定），最大距离（</w:t>
+      </w:r>
+      <w:r>
+        <w:rPr>
+          <w:rFonts w:hint="eastAsia"/>
+          <w:lang w:val="en-US" w:eastAsia="zh-Hans"/>
+        </w:rPr>
+        <w:t>由</w:t>
+      </w:r>
+      <w:r>
+        <w:rPr>
+          <w:rFonts w:hint="default"/>
+          <w:lang w:val="en-US" w:eastAsia="zh-CN"/>
+        </w:rPr>
+        <w:t>两个簇最远的样本决定），平均距离等衡量（</w:t>
+      </w:r>
+      <w:r>
+        <w:rPr>
+          <w:rFonts w:hint="eastAsia"/>
+          <w:lang w:val="en-US" w:eastAsia="zh-Hans"/>
+        </w:rPr>
+        <w:t>由</w:t>
+      </w:r>
+      <w:r>
+        <w:rPr>
+          <w:rFonts w:hint="default"/>
+          <w:lang w:val="en-US" w:eastAsia="zh-CN"/>
+        </w:rPr>
+        <w:t>两个簇所有样本决定）</w:t>
+      </w:r>
+      <w:r>
+        <w:rPr>
+          <w:rFonts w:hint="eastAsia"/>
+          <w:lang w:val="en-US" w:eastAsia="zh-Hans"/>
+        </w:rPr>
+        <w:t>。层次聚类的优点一般为：</w:t>
+      </w:r>
+    </w:p>
+    <w:p>
+      <w:pPr>
+        <w:widowControl w:val="0"/>
+        <w:numPr>
+          <w:ilvl w:val="0"/>
+          <w:numId w:val="11"/>
+        </w:numPr>
+        <w:spacing w:line="240" w:lineRule="auto"/>
+        <w:ind w:left="420" w:leftChars="0" w:hanging="420" w:firstLineChars="0"/>
+        <w:jc w:val="both"/>
+        <w:rPr>
+          <w:rFonts w:hint="eastAsia" w:eastAsiaTheme="minorEastAsia"/>
+          <w:lang w:val="en-US" w:eastAsia="zh-Hans"/>
+        </w:rPr>
+      </w:pPr>
+      <w:r>
+        <w:rPr>
+          <w:rFonts w:hint="eastAsia"/>
+          <w:lang w:val="en-US" w:eastAsia="zh-Hans"/>
+        </w:rPr>
+        <w:t>可解析性较强，形成树型的聚类分析图可以了解聚类的层次；</w:t>
+      </w:r>
+    </w:p>
+    <w:p>
+      <w:pPr>
+        <w:widowControl w:val="0"/>
+        <w:numPr>
+          <w:ilvl w:val="0"/>
+          <w:numId w:val="11"/>
+        </w:numPr>
+        <w:spacing w:line="240" w:lineRule="auto"/>
+        <w:ind w:left="420" w:leftChars="0" w:hanging="420" w:firstLineChars="0"/>
+        <w:jc w:val="both"/>
+        <w:rPr>
+          <w:rFonts w:hint="eastAsia" w:eastAsiaTheme="minorEastAsia"/>
+          <w:lang w:val="en-US" w:eastAsia="zh-Hans"/>
+        </w:rPr>
+      </w:pPr>
+      <w:r>
+        <w:rPr>
+          <w:rFonts w:hint="eastAsia"/>
+          <w:lang w:val="en-US" w:eastAsia="zh-Hans"/>
+        </w:rPr>
+        <w:t>能应用与任意的相似度和距离度量；</w:t>
+      </w:r>
+    </w:p>
+    <w:p>
+      <w:pPr>
+        <w:widowControl w:val="0"/>
+        <w:numPr>
+          <w:ilvl w:val="0"/>
+          <w:numId w:val="11"/>
+        </w:numPr>
+        <w:spacing w:line="240" w:lineRule="auto"/>
+        <w:ind w:left="420" w:leftChars="0" w:hanging="420" w:firstLineChars="0"/>
+        <w:jc w:val="both"/>
+        <w:rPr>
+          <w:rFonts w:hint="eastAsia" w:eastAsiaTheme="minorEastAsia"/>
+          <w:lang w:val="en-US" w:eastAsia="zh-Hans"/>
+        </w:rPr>
+      </w:pPr>
+      <w:r>
+        <w:rPr>
+          <w:rFonts w:hint="eastAsia"/>
+          <w:lang w:val="en-US" w:eastAsia="zh-Hans"/>
+        </w:rPr>
+        <w:t>对任意的数据类型适用性强，容易扩展。</w:t>
+      </w:r>
+    </w:p>
+    <w:p>
+      <w:pPr>
+        <w:widowControl w:val="0"/>
+        <w:numPr>
+          <w:numId w:val="0"/>
+        </w:numPr>
+        <w:spacing w:line="240" w:lineRule="auto"/>
+        <w:jc w:val="both"/>
+        <w:rPr>
+          <w:rFonts w:hint="eastAsia"/>
+          <w:lang w:val="en-US" w:eastAsia="zh-Hans"/>
+        </w:rPr>
+      </w:pPr>
+      <w:r>
+        <w:rPr>
+          <w:rFonts w:hint="eastAsia"/>
+          <w:lang w:val="en-US" w:eastAsia="zh-Hans"/>
+        </w:rPr>
+        <w:t>其缺点一般有：</w:t>
+      </w:r>
+    </w:p>
+    <w:p>
+      <w:pPr>
+        <w:widowControl w:val="0"/>
+        <w:numPr>
+          <w:ilvl w:val="0"/>
+          <w:numId w:val="11"/>
+        </w:numPr>
+        <w:spacing w:line="240" w:lineRule="auto"/>
+        <w:ind w:left="420" w:leftChars="0" w:hanging="420" w:firstLineChars="0"/>
+        <w:jc w:val="both"/>
+        <w:rPr>
+          <w:rFonts w:hint="eastAsia" w:eastAsiaTheme="minorEastAsia"/>
+          <w:lang w:val="en-US" w:eastAsia="zh-Hans"/>
+        </w:rPr>
+      </w:pPr>
+      <w:r>
+        <w:rPr>
+          <w:rFonts w:hint="eastAsia"/>
+          <w:lang w:val="en-US" w:eastAsia="zh-Hans"/>
+        </w:rPr>
+        <w:t>难以选择适当的停止迭代时机，因为也需要人工指定聚类的簇个数；</w:t>
+      </w:r>
+    </w:p>
+    <w:p>
+      <w:pPr>
+        <w:widowControl w:val="0"/>
+        <w:numPr>
+          <w:ilvl w:val="0"/>
+          <w:numId w:val="11"/>
+        </w:numPr>
+        <w:spacing w:line="240" w:lineRule="auto"/>
+        <w:ind w:left="420" w:leftChars="0" w:hanging="420" w:firstLineChars="0"/>
+        <w:jc w:val="both"/>
+        <w:rPr>
+          <w:rFonts w:hint="eastAsia" w:eastAsiaTheme="minorEastAsia"/>
+          <w:lang w:val="en-US" w:eastAsia="zh-Hans"/>
+        </w:rPr>
+      </w:pPr>
+      <w:r>
+        <w:rPr>
+          <w:rFonts w:hint="eastAsia"/>
+          <w:lang w:val="en-US" w:eastAsia="zh-Hans"/>
+        </w:rPr>
+        <w:t>一旦簇被合并便不能撤销；</w:t>
+      </w:r>
+    </w:p>
+    <w:p>
+      <w:pPr>
+        <w:widowControl w:val="0"/>
+        <w:numPr>
+          <w:ilvl w:val="0"/>
+          <w:numId w:val="11"/>
+        </w:numPr>
+        <w:spacing w:line="240" w:lineRule="auto"/>
+        <w:ind w:left="420" w:leftChars="0" w:hanging="420" w:firstLineChars="0"/>
+        <w:jc w:val="both"/>
+        <w:rPr>
+          <w:rFonts w:hint="eastAsia" w:eastAsiaTheme="minorEastAsia"/>
+          <w:lang w:val="en-US" w:eastAsia="zh-Hans"/>
+        </w:rPr>
+      </w:pPr>
+      <w:r>
+        <w:rPr>
+          <w:rFonts w:hint="eastAsia"/>
+          <w:lang w:val="en-US" w:eastAsia="zh-Hans"/>
+        </w:rPr>
+        <w:t>时间复杂度较高。</w:t>
+      </w:r>
+    </w:p>
+    <w:p>
+      <w:pPr>
+        <w:widowControl w:val="0"/>
+        <w:numPr>
+          <w:numId w:val="0"/>
+        </w:numPr>
+        <w:spacing w:line="240" w:lineRule="auto"/>
+        <w:jc w:val="both"/>
+        <w:rPr>
+          <w:rFonts w:hint="eastAsia" w:eastAsiaTheme="minorEastAsia"/>
+          <w:lang w:val="en-US" w:eastAsia="zh-Hans"/>
+        </w:rPr>
+      </w:pPr>
+    </w:p>
+    <w:p>
+      <w:pPr>
+        <w:widowControl w:val="0"/>
+        <w:numPr>
+          <w:numId w:val="0"/>
+        </w:numPr>
+        <w:spacing w:line="240" w:lineRule="auto"/>
+        <w:ind w:firstLine="420" w:firstLineChars="0"/>
+        <w:jc w:val="both"/>
+        <w:rPr>
+          <w:rFonts w:hint="eastAsia"/>
+          <w:lang w:val="en-US" w:eastAsia="zh-Hans"/>
+        </w:rPr>
+      </w:pPr>
+      <w:r>
+        <w:rPr>
+          <w:rFonts w:hint="eastAsia"/>
+          <w:lang w:val="en-US" w:eastAsia="zh-Hans"/>
+        </w:rPr>
+        <w:t>CURE算法【hoho引用</w:t>
+      </w:r>
+      <w:r>
+        <w:rPr>
+          <w:rFonts w:hint="default"/>
+          <w:lang w:eastAsia="zh-Hans"/>
+        </w:rPr>
+        <w:t>10</w:t>
+      </w:r>
+      <w:r>
+        <w:rPr>
+          <w:rFonts w:hint="eastAsia"/>
+          <w:lang w:val="en-US" w:eastAsia="zh-Hans"/>
+        </w:rPr>
+        <w:t>】也是对时间复杂度高的一种改进，其去AGNES的区别是不使用所有点或中心点加上距离来表示一个簇，而是从每个簇中抽取固定数量、分布较好的点作为此簇的代表点。算法过程如下：</w:t>
+      </w:r>
+    </w:p>
+    <w:p>
+      <w:pPr>
+        <w:widowControl w:val="0"/>
+        <w:numPr>
+          <w:ilvl w:val="0"/>
+          <w:numId w:val="12"/>
+        </w:numPr>
+        <w:spacing w:line="240" w:lineRule="auto"/>
+        <w:jc w:val="both"/>
+        <w:rPr>
+          <w:rFonts w:hint="eastAsia"/>
+          <w:lang w:val="en-US" w:eastAsia="zh-Hans"/>
+        </w:rPr>
+      </w:pPr>
+      <w:r>
+        <w:rPr>
+          <w:rFonts w:hint="eastAsia"/>
+          <w:lang w:val="en-US" w:eastAsia="zh-Hans"/>
+        </w:rPr>
+        <w:t>开始也是每个样本点单独称为一个簇；</w:t>
+      </w:r>
+    </w:p>
+    <w:p>
+      <w:pPr>
+        <w:widowControl w:val="0"/>
+        <w:numPr>
+          <w:ilvl w:val="0"/>
+          <w:numId w:val="12"/>
+        </w:numPr>
+        <w:spacing w:line="240" w:lineRule="auto"/>
+        <w:jc w:val="both"/>
+        <w:rPr>
+          <w:rFonts w:hint="eastAsia"/>
+          <w:lang w:val="en-US" w:eastAsia="zh-Hans"/>
+        </w:rPr>
+      </w:pPr>
+      <w:r>
+        <w:rPr>
+          <w:rFonts w:hint="eastAsia"/>
+          <w:lang w:val="en-US" w:eastAsia="zh-Hans"/>
+        </w:rPr>
+        <w:t>从每个簇中，选择一小部分作为簇的代表点，选出的点之间尽量相距较远；代</w:t>
+      </w:r>
+    </w:p>
+    <w:p>
+      <w:pPr>
+        <w:widowControl w:val="0"/>
+        <w:numPr>
+          <w:ilvl w:val="0"/>
+          <w:numId w:val="12"/>
+        </w:numPr>
+        <w:spacing w:line="240" w:lineRule="auto"/>
+        <w:jc w:val="both"/>
+        <w:rPr>
+          <w:rFonts w:hint="eastAsia"/>
+          <w:lang w:val="en-US" w:eastAsia="zh-Hans"/>
+        </w:rPr>
+      </w:pPr>
+      <w:r>
+        <w:rPr>
+          <w:rFonts w:hint="eastAsia"/>
+          <w:lang w:val="en-US" w:eastAsia="zh-Hans"/>
+        </w:rPr>
+        <w:t>将每个代表点移动一段距离：距离其位置到簇中心的距离乘以一个收缩因子，如0.2，使它们更加靠近中心点；簇的中心点及代表点的计算公式如下：</w:t>
+      </w:r>
+    </w:p>
+    <w:p>
+      <w:pPr>
+        <w:widowControl w:val="0"/>
+        <w:numPr>
+          <w:numId w:val="0"/>
+        </w:numPr>
+        <w:spacing w:line="240" w:lineRule="auto"/>
+        <w:jc w:val="both"/>
+        <w:rPr>
+          <w:rFonts w:hint="eastAsia"/>
+          <w:lang w:val="en-US" w:eastAsia="zh-Hans"/>
+        </w:rPr>
+      </w:pPr>
+    </w:p>
+    <w:p>
+      <w:pPr>
+        <w:widowControl w:val="0"/>
+        <w:numPr>
+          <w:numId w:val="0"/>
+        </w:numPr>
+        <w:spacing w:line="240" w:lineRule="auto"/>
+        <w:jc w:val="center"/>
+        <w:rPr>
+          <w:rFonts w:hint="eastAsia"/>
+          <w:lang w:val="en-US" w:eastAsia="zh-Hans"/>
+        </w:rPr>
+      </w:pPr>
+      <w:r>
+        <w:rPr>
+          <w:rFonts w:hint="eastAsia"/>
+          <w:lang w:val="en-US" w:eastAsia="zh-Hans"/>
+        </w:rPr>
+        <w:drawing>
+          <wp:inline distT="0" distB="0" distL="114300" distR="114300">
+            <wp:extent cx="2392680" cy="344170"/>
+            <wp:effectExtent l="0" t="0" r="20320" b="11430"/>
+            <wp:docPr id="46" name="334E55B0-647D-440b-865C-3EC943EB4CBC-48" descr="/private/var/folders/4b/b2hj0zj524lbbtvttkfwrkbw0000gp/T/com.kingsoft.wpsoffice.mac/wpsoffice.aerbLTwpsoffice"/>
+            <wp:cNvGraphicFramePr>
+              <a:graphicFrameLocks xmlns:a="http://schemas.openxmlformats.org/drawingml/2006/main" noChangeAspect="1"/>
+            </wp:cNvGraphicFramePr>
+            <a:graphic xmlns:a="http://schemas.openxmlformats.org/drawingml/2006/main">
+              <a:graphicData uri="http://schemas.openxmlformats.org/drawingml/2006/picture">
+                <pic:pic xmlns:pic="http://schemas.openxmlformats.org/drawingml/2006/picture">
+                  <pic:nvPicPr>
+                    <pic:cNvPr id="46" name="334E55B0-647D-440b-865C-3EC943EB4CBC-48" descr="/private/var/folders/4b/b2hj0zj524lbbtvttkfwrkbw0000gp/T/com.kingsoft.wpsoffice.mac/wpsoffice.aerbLTwpsoffice"/>
+                    <pic:cNvPicPr>
+                      <a:picLocks noChangeAspect="1"/>
+                    </pic:cNvPicPr>
+                  </pic:nvPicPr>
+                  <pic:blipFill>
+                    <a:blip r:embed="rId40"/>
+                    <a:stretch>
+                      <a:fillRect/>
+                    </a:stretch>
+                  </pic:blipFill>
+                  <pic:spPr>
+                    <a:xfrm>
+                      <a:off x="0" y="0"/>
+                      <a:ext cx="2392680" cy="344170"/>
+                    </a:xfrm>
+                    <a:prstGeom prst="rect">
+                      <a:avLst/>
+                    </a:prstGeom>
+                  </pic:spPr>
+                </pic:pic>
+              </a:graphicData>
+            </a:graphic>
+          </wp:inline>
+        </w:drawing>
+      </w:r>
+    </w:p>
+    <w:p>
+      <w:pPr>
+        <w:widowControl w:val="0"/>
+        <w:numPr>
+          <w:numId w:val="0"/>
+        </w:numPr>
+        <w:spacing w:line="240" w:lineRule="auto"/>
+        <w:jc w:val="both"/>
+        <w:rPr>
+          <w:rFonts w:hint="eastAsia"/>
+          <w:lang w:val="en-US" w:eastAsia="zh-Hans"/>
+        </w:rPr>
+      </w:pPr>
+    </w:p>
+    <w:p>
+      <w:pPr>
+        <w:widowControl w:val="0"/>
+        <w:numPr>
+          <w:numId w:val="0"/>
+        </w:numPr>
+        <w:spacing w:line="240" w:lineRule="auto"/>
+        <w:jc w:val="center"/>
+        <w:rPr>
+          <w:rFonts w:hint="eastAsia"/>
+          <w:lang w:eastAsia="zh-Hans"/>
+        </w:rPr>
+      </w:pPr>
+      <w:r>
+        <w:rPr>
+          <w:rFonts w:hint="eastAsia"/>
+          <w:lang w:eastAsia="zh-Hans"/>
+        </w:rPr>
+        <w:drawing>
+          <wp:inline distT="0" distB="0" distL="114300" distR="114300">
+            <wp:extent cx="1810385" cy="149860"/>
+            <wp:effectExtent l="0" t="0" r="18415" b="2540"/>
+            <wp:docPr id="47" name="334E55B0-647D-440b-865C-3EC943EB4CBC-49" descr="wpsoffice"/>
+            <wp:cNvGraphicFramePr>
+              <a:graphicFrameLocks xmlns:a="http://schemas.openxmlformats.org/drawingml/2006/main" noChangeAspect="1"/>
+            </wp:cNvGraphicFramePr>
+            <a:graphic xmlns:a="http://schemas.openxmlformats.org/drawingml/2006/main">
+              <a:graphicData uri="http://schemas.openxmlformats.org/drawingml/2006/picture">
+                <pic:pic xmlns:pic="http://schemas.openxmlformats.org/drawingml/2006/picture">
+                  <pic:nvPicPr>
+                    <pic:cNvPr id="47" name="334E55B0-647D-440b-865C-3EC943EB4CBC-49" descr="wpsoffice"/>
+                    <pic:cNvPicPr>
+                      <a:picLocks noChangeAspect="1"/>
+                    </pic:cNvPicPr>
+                  </pic:nvPicPr>
+                  <pic:blipFill>
+                    <a:blip r:embed="rId41"/>
+                    <a:stretch>
+                      <a:fillRect/>
+                    </a:stretch>
+                  </pic:blipFill>
+                  <pic:spPr>
+                    <a:xfrm>
+                      <a:off x="0" y="0"/>
+                      <a:ext cx="1810385" cy="149860"/>
+                    </a:xfrm>
+                    <a:prstGeom prst="rect">
+                      <a:avLst/>
+                    </a:prstGeom>
+                  </pic:spPr>
+                </pic:pic>
+              </a:graphicData>
+            </a:graphic>
+          </wp:inline>
+        </w:drawing>
+      </w:r>
+    </w:p>
+    <w:p>
+      <w:pPr>
+        <w:widowControl w:val="0"/>
+        <w:numPr>
+          <w:numId w:val="0"/>
+        </w:numPr>
+        <w:spacing w:line="240" w:lineRule="auto"/>
+        <w:jc w:val="center"/>
+        <w:rPr>
+          <w:rFonts w:hint="eastAsia"/>
+          <w:lang w:eastAsia="zh-Hans"/>
+        </w:rPr>
+      </w:pPr>
+    </w:p>
+    <w:p>
+      <w:pPr>
+        <w:widowControl w:val="0"/>
+        <w:numPr>
+          <w:numId w:val="0"/>
+        </w:numPr>
+        <w:spacing w:line="240" w:lineRule="auto"/>
+        <w:jc w:val="both"/>
+        <w:rPr>
+          <w:rFonts w:hint="eastAsia"/>
+          <w:lang w:val="en-US" w:eastAsia="zh-Hans"/>
+        </w:rPr>
+      </w:pPr>
+      <w:r>
+        <w:rPr>
+          <w:rFonts w:hint="eastAsia"/>
+          <w:lang w:val="en-US" w:eastAsia="zh-Hans"/>
+        </w:rPr>
+        <w:t>其中w为合并好的簇，u和v为待合并的两个簇，</w:t>
+      </w:r>
+      <w:r>
+        <w:rPr>
+          <w:rFonts w:hint="eastAsia"/>
+          <w:lang w:val="en-US" w:eastAsia="zh-Hans"/>
+        </w:rPr>
+        <w:drawing>
+          <wp:inline distT="0" distB="0" distL="114300" distR="114300">
+            <wp:extent cx="76200" cy="76200"/>
+            <wp:effectExtent l="0" t="0" r="0" b="0"/>
+            <wp:docPr id="48" name="334E55B0-647D-440b-865C-3EC943EB4CBC-50" descr="wpsoffice"/>
+            <wp:cNvGraphicFramePr>
+              <a:graphicFrameLocks xmlns:a="http://schemas.openxmlformats.org/drawingml/2006/main" noChangeAspect="1"/>
+            </wp:cNvGraphicFramePr>
+            <a:graphic xmlns:a="http://schemas.openxmlformats.org/drawingml/2006/main">
+              <a:graphicData uri="http://schemas.openxmlformats.org/drawingml/2006/picture">
+                <pic:pic xmlns:pic="http://schemas.openxmlformats.org/drawingml/2006/picture">
+                  <pic:nvPicPr>
+                    <pic:cNvPr id="48" name="334E55B0-647D-440b-865C-3EC943EB4CBC-50" descr="wpsoffice"/>
+                    <pic:cNvPicPr>
+                      <a:picLocks noChangeAspect="1"/>
+                    </pic:cNvPicPr>
+                  </pic:nvPicPr>
+                  <pic:blipFill>
+                    <a:blip r:embed="rId42"/>
+                    <a:stretch>
+                      <a:fillRect/>
+                    </a:stretch>
+                  </pic:blipFill>
+                  <pic:spPr>
+                    <a:xfrm>
+                      <a:off x="0" y="0"/>
+                      <a:ext cx="76200" cy="76200"/>
+                    </a:xfrm>
+                    <a:prstGeom prst="rect">
+                      <a:avLst/>
+                    </a:prstGeom>
+                  </pic:spPr>
+                </pic:pic>
+              </a:graphicData>
+            </a:graphic>
+          </wp:inline>
+        </w:drawing>
+      </w:r>
+      <w:r>
+        <w:rPr>
+          <w:rFonts w:hint="default"/>
+          <w:lang w:eastAsia="zh-Hans"/>
+        </w:rPr>
+        <w:t xml:space="preserve"> </w:t>
+      </w:r>
+      <w:r>
+        <w:rPr>
+          <w:rFonts w:hint="eastAsia"/>
+          <w:lang w:val="en-US" w:eastAsia="zh-Hans"/>
+        </w:rPr>
+        <w:t>为收缩因子，</w:t>
+      </w:r>
+      <w:r>
+        <w:rPr>
+          <w:rFonts w:hint="default"/>
+          <w:lang w:eastAsia="zh-Hans"/>
+        </w:rPr>
+        <w:t>p</w:t>
+      </w:r>
+      <w:r>
+        <w:rPr>
+          <w:rFonts w:hint="eastAsia"/>
+          <w:lang w:val="en-US" w:eastAsia="zh-Hans"/>
+        </w:rPr>
+        <w:t>为待考察的样本点；</w:t>
+      </w:r>
+    </w:p>
+    <w:p>
+      <w:pPr>
+        <w:widowControl w:val="0"/>
+        <w:numPr>
+          <w:ilvl w:val="0"/>
+          <w:numId w:val="12"/>
+        </w:numPr>
+        <w:spacing w:line="240" w:lineRule="auto"/>
+        <w:jc w:val="both"/>
+        <w:rPr>
+          <w:rFonts w:hint="eastAsia"/>
+          <w:lang w:val="en-US" w:eastAsia="zh-Hans"/>
+        </w:rPr>
+      </w:pPr>
+      <w:r>
+        <w:rPr>
+          <w:rFonts w:hint="eastAsia"/>
+          <w:lang w:val="en-US" w:eastAsia="zh-Hans"/>
+        </w:rPr>
+        <w:t>簇之间的距离定义为移动后的任意两个代表点之间的最短距离；</w:t>
+      </w:r>
+    </w:p>
+    <w:p>
+      <w:pPr>
+        <w:widowControl w:val="0"/>
+        <w:numPr>
+          <w:ilvl w:val="0"/>
+          <w:numId w:val="12"/>
+        </w:numPr>
+        <w:spacing w:line="240" w:lineRule="auto"/>
+        <w:jc w:val="both"/>
+        <w:rPr>
+          <w:rFonts w:hint="default"/>
+          <w:lang w:val="en-US" w:eastAsia="zh-CN"/>
+        </w:rPr>
+      </w:pPr>
+      <w:r>
+        <w:rPr>
+          <w:rFonts w:hint="eastAsia"/>
+          <w:lang w:val="en-US" w:eastAsia="zh-Hans"/>
+        </w:rPr>
+        <w:t>当两个簇的某对代表点之间的距离小于指定的阈值，就将两个簇合并，重复该过程直至没有足够接近的簇为止；</w:t>
+      </w:r>
+    </w:p>
+    <w:p>
+      <w:pPr>
+        <w:widowControl w:val="0"/>
+        <w:numPr>
+          <w:ilvl w:val="0"/>
+          <w:numId w:val="12"/>
+        </w:numPr>
+        <w:spacing w:line="240" w:lineRule="auto"/>
+        <w:jc w:val="both"/>
+        <w:rPr>
+          <w:rFonts w:hint="default"/>
+          <w:lang w:val="en-US" w:eastAsia="zh-CN"/>
+        </w:rPr>
+      </w:pPr>
+      <w:r>
+        <w:rPr>
+          <w:rFonts w:hint="eastAsia"/>
+          <w:lang w:val="en-US" w:eastAsia="zh-Hans"/>
+        </w:rPr>
+        <w:t xml:space="preserve">遍历每个样本点，将其与代表点比较，将点分配给最近的簇； </w:t>
+      </w:r>
+    </w:p>
+    <w:p>
+      <w:pPr>
+        <w:widowControl w:val="0"/>
+        <w:numPr>
+          <w:ilvl w:val="0"/>
+          <w:numId w:val="0"/>
+        </w:numPr>
+        <w:spacing w:line="240" w:lineRule="auto"/>
+        <w:jc w:val="both"/>
+        <w:rPr>
+          <w:rFonts w:hint="eastAsia" w:eastAsiaTheme="minorEastAsia"/>
+          <w:lang w:val="en-US" w:eastAsia="zh-Hans"/>
+        </w:rPr>
+      </w:pPr>
+      <w:r>
+        <w:rPr>
+          <w:rFonts w:hint="eastAsia"/>
+          <w:lang w:val="en-US" w:eastAsia="zh-Hans"/>
+        </w:rPr>
+        <w:t>由于代表点的使用，使模型增加了一定的随机性，可以减少噪音数据对聚类的影响</w:t>
+      </w:r>
+    </w:p>
+    <w:p>
+      <w:pPr>
+        <w:widowControl w:val="0"/>
+        <w:numPr>
+          <w:ilvl w:val="0"/>
+          <w:numId w:val="0"/>
+        </w:numPr>
+        <w:spacing w:line="240" w:lineRule="auto"/>
+        <w:jc w:val="both"/>
+        <w:rPr>
+          <w:rFonts w:hint="eastAsia"/>
+          <w:lang w:val="en-US" w:eastAsia="zh-Hans"/>
+        </w:rPr>
+      </w:pPr>
+      <w:r>
+        <w:rPr>
+          <w:rFonts w:hint="eastAsia"/>
+          <w:lang w:val="en-US" w:eastAsia="zh-Hans"/>
+        </w:rPr>
+        <w:t>，其收缩特性可以调整模型匹配非高斯分布的应用场景。但是缺点仍然是较高时间复杂度，为</w:t>
+      </w:r>
+      <w:r>
+        <w:rPr>
+          <w:rFonts w:hint="default"/>
+          <w:lang w:eastAsia="zh-Hans"/>
+        </w:rPr>
+        <w:t>O(n</w:t>
+      </w:r>
+      <w:r>
+        <w:rPr>
+          <w:rFonts w:hint="default"/>
+          <w:vertAlign w:val="superscript"/>
+          <w:lang w:eastAsia="zh-Hans"/>
+        </w:rPr>
+        <w:t>2</w:t>
+      </w:r>
+      <w:r>
+        <w:rPr>
+          <w:rFonts w:hint="default"/>
+          <w:lang w:eastAsia="zh-Hans"/>
+        </w:rPr>
+        <w:t>)</w:t>
+      </w:r>
+      <w:r>
+        <w:rPr>
+          <w:rFonts w:hint="eastAsia"/>
+          <w:lang w:val="en-US" w:eastAsia="zh-Hans"/>
+        </w:rPr>
+        <w:t>。</w:t>
+      </w:r>
+    </w:p>
+    <w:p>
+      <w:pPr>
+        <w:widowControl w:val="0"/>
+        <w:numPr>
+          <w:ilvl w:val="0"/>
+          <w:numId w:val="0"/>
+        </w:numPr>
+        <w:spacing w:line="240" w:lineRule="auto"/>
+        <w:jc w:val="both"/>
+        <w:rPr>
+          <w:rFonts w:hint="eastAsia"/>
+          <w:lang w:val="en-US" w:eastAsia="zh-Hans"/>
+        </w:rPr>
+      </w:pPr>
+    </w:p>
+    <w:p>
+      <w:pPr>
+        <w:widowControl w:val="0"/>
+        <w:numPr>
+          <w:ilvl w:val="0"/>
+          <w:numId w:val="0"/>
+        </w:numPr>
+        <w:spacing w:line="240" w:lineRule="auto"/>
+        <w:jc w:val="both"/>
+        <w:rPr>
+          <w:rFonts w:hint="default"/>
+          <w:lang w:val="en-US" w:eastAsia="zh-CN"/>
+        </w:rPr>
+      </w:pPr>
+    </w:p>
+    <w:p>
+      <w:pPr>
+        <w:widowControl w:val="0"/>
+        <w:numPr>
+          <w:ilvl w:val="0"/>
+          <w:numId w:val="0"/>
+        </w:numPr>
+        <w:spacing w:line="240" w:lineRule="auto"/>
+        <w:jc w:val="both"/>
+        <w:rPr>
+          <w:rFonts w:hint="default"/>
+          <w:lang w:val="en-US" w:eastAsia="zh-CN"/>
+        </w:rPr>
+      </w:pPr>
+    </w:p>
+    <w:p>
+      <w:pPr>
+        <w:widowControl w:val="0"/>
+        <w:numPr>
+          <w:ilvl w:val="0"/>
+          <w:numId w:val="13"/>
+        </w:numPr>
+        <w:spacing w:line="240" w:lineRule="auto"/>
+        <w:jc w:val="both"/>
+        <w:rPr>
+          <w:rFonts w:hint="eastAsia"/>
+          <w:lang w:val="en-US" w:eastAsia="zh-Hans"/>
+        </w:rPr>
+      </w:pPr>
+      <w:r>
+        <w:rPr>
+          <w:rFonts w:hint="eastAsia"/>
+          <w:lang w:val="en-US" w:eastAsia="zh-Hans"/>
+        </w:rPr>
+        <w:t>前景与展望</w:t>
+      </w:r>
+    </w:p>
+    <w:p>
+      <w:pPr>
+        <w:widowControl w:val="0"/>
+        <w:numPr>
+          <w:ilvl w:val="0"/>
+          <w:numId w:val="0"/>
+        </w:numPr>
+        <w:spacing w:line="240" w:lineRule="auto"/>
+        <w:jc w:val="both"/>
+        <w:rPr>
+          <w:rFonts w:hint="default"/>
+          <w:lang w:eastAsia="zh-Hans"/>
+        </w:rPr>
+      </w:pPr>
+      <w:r>
+        <w:rPr>
+          <w:rFonts w:hint="default"/>
+          <w:lang w:eastAsia="zh-Hans"/>
+        </w:rPr>
+        <w:t>Todo</w:t>
+      </w:r>
+    </w:p>
+    <w:p>
+      <w:pPr>
+        <w:widowControl w:val="0"/>
+        <w:numPr>
+          <w:ilvl w:val="0"/>
+          <w:numId w:val="0"/>
+        </w:numPr>
+        <w:spacing w:line="240" w:lineRule="auto"/>
+        <w:jc w:val="both"/>
+        <w:rPr>
+          <w:rFonts w:hint="default"/>
+          <w:lang w:eastAsia="zh-Hans"/>
+        </w:rPr>
+      </w:pPr>
+    </w:p>
+    <w:p>
+      <w:pPr>
+        <w:widowControl w:val="0"/>
+        <w:numPr>
+          <w:ilvl w:val="0"/>
+          <w:numId w:val="0"/>
+        </w:numPr>
+        <w:spacing w:line="240" w:lineRule="auto"/>
+        <w:jc w:val="both"/>
+        <w:rPr>
+          <w:rFonts w:hint="eastAsia"/>
+          <w:lang w:eastAsia="zh-Hans"/>
+        </w:rPr>
+      </w:pPr>
+    </w:p>
+    <w:p>
+      <w:pPr>
+        <w:widowControl w:val="0"/>
+        <w:numPr>
+          <w:ilvl w:val="0"/>
+          <w:numId w:val="13"/>
+        </w:numPr>
+        <w:spacing w:line="240" w:lineRule="auto"/>
+        <w:jc w:val="both"/>
+        <w:rPr>
+          <w:rFonts w:hint="default"/>
+          <w:lang w:eastAsia="zh-Hans"/>
+        </w:rPr>
+      </w:pPr>
+      <w:r>
+        <w:rPr>
+          <w:rFonts w:hint="eastAsia"/>
+          <w:lang w:val="en-US" w:eastAsia="zh-Hans"/>
+        </w:rPr>
+        <w:t>总结</w:t>
+      </w:r>
+    </w:p>
+    <w:p>
+      <w:pPr>
+        <w:widowControl w:val="0"/>
+        <w:numPr>
+          <w:numId w:val="0"/>
+        </w:numPr>
+        <w:spacing w:line="240" w:lineRule="auto"/>
+        <w:ind w:firstLine="420" w:firstLineChars="0"/>
+        <w:jc w:val="both"/>
+        <w:rPr>
+          <w:rFonts w:hint="eastAsia"/>
+          <w:lang w:val="en-US" w:eastAsia="zh-Hans"/>
+        </w:rPr>
+      </w:pPr>
+    </w:p>
+    <w:p>
+      <w:pPr>
+        <w:widowControl w:val="0"/>
+        <w:numPr>
+          <w:numId w:val="0"/>
+        </w:numPr>
+        <w:spacing w:line="240" w:lineRule="auto"/>
+        <w:ind w:firstLine="420" w:firstLineChars="0"/>
+        <w:jc w:val="both"/>
+        <w:rPr>
+          <w:rFonts w:hint="default"/>
+          <w:lang w:val="en-US" w:eastAsia="zh-Hans"/>
+        </w:rPr>
+      </w:pPr>
+      <w:r>
+        <w:rPr>
+          <w:rFonts w:hint="eastAsia"/>
+          <w:lang w:val="en-US" w:eastAsia="zh-Hans"/>
+        </w:rPr>
+        <w:t>聚类是机器学习中算法繁多而且发展最快的领域，一个重要原因是数据类标识的缺失导致不存在客观的分类标准。对于特定的应用场景，给定数据集，采用不同的表征样本分布的紧密程度，总能设计出新的聚类算法。本文的主要目的是列举各种经典的聚类算法的基本的、核心的设计思想，通过对比各种算法的优缺点，让读者了解聚类在数据挖掘中的重要性和价值，这对数据挖掘理论的系统性和通用性研究是十分有帮助的。</w:t>
       </w:r>
       <w:bookmarkStart w:id="0" w:name="_GoBack"/>
       <w:bookmarkEnd w:id="0"/>
-      <w:r>
-        <w:rPr>
-          <w:rFonts w:hint="eastAsia"/>
-          <w:lang w:val="en-US" w:eastAsia="zh-CN"/>
-        </w:rPr>
-        <w:t>-树【hoho引用7】作为数据结构，这是一种多维空间下的平衡树，所以其</w:t>
-      </w:r>
-      <w:r>
-        <w:rPr>
-          <w:rFonts w:hint="eastAsia"/>
-          <w:lang w:val="en-US" w:eastAsia="zh-Hans"/>
-        </w:rPr>
-        <w:t>与OPTICS的时间复杂度</w:t>
-      </w:r>
-      <w:r>
-        <w:rPr>
-          <w:rFonts w:hint="eastAsia"/>
-          <w:lang w:val="en-US" w:eastAsia="zh-CN"/>
-        </w:rPr>
-        <w:t>可以优化到</w:t>
-      </w:r>
-      <w:r>
-        <w:rPr>
-          <w:rFonts w:hint="default"/>
-          <w:lang w:eastAsia="zh-Hans"/>
-        </w:rPr>
-        <w:t>O(n*logn)</w:t>
-      </w:r>
-      <w:r>
-        <w:rPr>
-          <w:rFonts w:hint="eastAsia"/>
-          <w:lang w:val="en-US" w:eastAsia="zh-Hans"/>
-        </w:rPr>
-        <w:t>。</w:t>
-      </w:r>
-    </w:p>
-    <w:p>
-      <w:pPr>
-        <w:widowControl w:val="0"/>
-        <w:numPr>
-          <w:ilvl w:val="0"/>
-          <w:numId w:val="0"/>
-        </w:numPr>
-        <w:spacing w:line="240" w:lineRule="auto"/>
-        <w:jc w:val="both"/>
-        <w:rPr>
-          <w:rFonts w:hint="default"/>
-          <w:lang w:eastAsia="zh-CN"/>
-        </w:rPr>
-      </w:pPr>
-    </w:p>
-    <w:p>
-      <w:pPr>
-        <w:widowControl w:val="0"/>
-        <w:numPr>
-          <w:ilvl w:val="0"/>
-          <w:numId w:val="7"/>
-        </w:numPr>
-        <w:spacing w:line="240" w:lineRule="auto"/>
-        <w:jc w:val="both"/>
-        <w:rPr>
-          <w:rFonts w:hint="eastAsia" w:ascii="黑体" w:hAnsi="黑体" w:eastAsia="黑体" w:cs="黑体"/>
-          <w:lang w:val="en-US" w:eastAsia="zh-CN"/>
-        </w:rPr>
-      </w:pPr>
-      <w:r>
-        <w:rPr>
-          <w:rFonts w:hint="eastAsia" w:ascii="黑体" w:hAnsi="黑体" w:eastAsia="黑体" w:cs="黑体"/>
-          <w:lang w:val="en-US" w:eastAsia="zh-CN"/>
-        </w:rPr>
-        <w:t>基于层次</w:t>
-      </w:r>
-      <w:r>
-        <w:rPr>
-          <w:rFonts w:hint="eastAsia" w:ascii="黑体" w:hAnsi="黑体" w:eastAsia="黑体" w:cs="黑体"/>
-          <w:lang w:val="en-US" w:eastAsia="zh-Hans"/>
-        </w:rPr>
-        <w:t>的聚类</w:t>
-      </w:r>
-    </w:p>
-    <w:p>
-      <w:pPr>
-        <w:widowControl w:val="0"/>
-        <w:numPr>
-          <w:ilvl w:val="0"/>
-          <w:numId w:val="0"/>
-        </w:numPr>
-        <w:tabs>
-          <w:tab w:val="left" w:pos="312"/>
-        </w:tabs>
-        <w:spacing w:line="240" w:lineRule="auto"/>
-        <w:jc w:val="both"/>
-        <w:rPr>
-          <w:rFonts w:hint="eastAsia" w:ascii="黑体" w:hAnsi="黑体" w:eastAsia="黑体" w:cs="黑体"/>
-          <w:lang w:val="en-US" w:eastAsia="zh-CN"/>
-        </w:rPr>
-      </w:pPr>
-    </w:p>
-    <w:p>
-      <w:pPr>
-        <w:widowControl w:val="0"/>
-        <w:numPr>
-          <w:ilvl w:val="0"/>
-          <w:numId w:val="0"/>
-        </w:numPr>
-        <w:spacing w:line="240" w:lineRule="auto"/>
-        <w:jc w:val="both"/>
-        <w:rPr>
-          <w:rFonts w:hint="default"/>
-          <w:lang w:eastAsia="zh-CN"/>
-        </w:rPr>
-      </w:pPr>
-      <w:r>
-        <w:rPr>
-          <w:rFonts w:hint="default"/>
-          <w:lang w:eastAsia="zh-CN"/>
-        </w:rPr>
-        <w:t>todo</w:t>
-      </w:r>
-    </w:p>
-    <w:p>
-      <w:pPr>
-        <w:widowControl w:val="0"/>
-        <w:numPr>
-          <w:ilvl w:val="0"/>
-          <w:numId w:val="0"/>
-        </w:numPr>
-        <w:spacing w:line="240" w:lineRule="auto"/>
-        <w:jc w:val="both"/>
-        <w:rPr>
-          <w:rFonts w:hint="default"/>
-          <w:lang w:val="en-US" w:eastAsia="zh-CN"/>
-        </w:rPr>
-      </w:pPr>
-    </w:p>
-    <w:p>
-      <w:pPr>
-        <w:widowControl w:val="0"/>
-        <w:numPr>
-          <w:ilvl w:val="0"/>
-          <w:numId w:val="0"/>
-        </w:numPr>
-        <w:spacing w:line="240" w:lineRule="auto"/>
-        <w:jc w:val="both"/>
-        <w:rPr>
-          <w:rFonts w:hint="default"/>
-          <w:lang w:val="en-US" w:eastAsia="zh-CN"/>
-        </w:rPr>
-      </w:pPr>
-    </w:p>
-    <w:p>
-      <w:pPr>
-        <w:widowControl w:val="0"/>
-        <w:numPr>
-          <w:ilvl w:val="0"/>
-          <w:numId w:val="10"/>
-        </w:numPr>
-        <w:spacing w:line="240" w:lineRule="auto"/>
-        <w:jc w:val="both"/>
-        <w:rPr>
-          <w:rFonts w:hint="eastAsia"/>
-          <w:lang w:val="en-US" w:eastAsia="zh-Hans"/>
-        </w:rPr>
-      </w:pPr>
-      <w:r>
-        <w:rPr>
-          <w:rFonts w:hint="eastAsia"/>
-          <w:lang w:val="en-US" w:eastAsia="zh-Hans"/>
-        </w:rPr>
-        <w:t>前景与展望</w:t>
-      </w:r>
-    </w:p>
-    <w:p>
-      <w:pPr>
-        <w:widowControl w:val="0"/>
-        <w:numPr>
-          <w:ilvl w:val="0"/>
-          <w:numId w:val="0"/>
-        </w:numPr>
-        <w:spacing w:line="240" w:lineRule="auto"/>
-        <w:jc w:val="both"/>
-        <w:rPr>
-          <w:rFonts w:hint="default"/>
-          <w:lang w:eastAsia="zh-Hans"/>
-        </w:rPr>
-      </w:pPr>
-      <w:r>
-        <w:rPr>
-          <w:rFonts w:hint="default"/>
-          <w:lang w:eastAsia="zh-Hans"/>
-        </w:rPr>
-        <w:t>Todo</w:t>
-      </w:r>
-    </w:p>
-    <w:p>
-      <w:pPr>
-        <w:widowControl w:val="0"/>
-        <w:numPr>
-          <w:ilvl w:val="0"/>
-          <w:numId w:val="0"/>
-        </w:numPr>
-        <w:spacing w:line="240" w:lineRule="auto"/>
-        <w:jc w:val="both"/>
-        <w:rPr>
-          <w:rFonts w:hint="default"/>
-          <w:lang w:eastAsia="zh-Hans"/>
-        </w:rPr>
-      </w:pPr>
-    </w:p>
-    <w:p>
-      <w:pPr>
-        <w:widowControl w:val="0"/>
-        <w:numPr>
-          <w:ilvl w:val="0"/>
-          <w:numId w:val="0"/>
-        </w:numPr>
-        <w:spacing w:line="240" w:lineRule="auto"/>
-        <w:jc w:val="both"/>
-        <w:rPr>
-          <w:rFonts w:hint="eastAsia"/>
-          <w:lang w:eastAsia="zh-Hans"/>
-        </w:rPr>
-      </w:pPr>
-    </w:p>
-    <w:p>
-      <w:pPr>
-        <w:widowControl w:val="0"/>
-        <w:numPr>
-          <w:ilvl w:val="0"/>
-          <w:numId w:val="10"/>
-        </w:numPr>
-        <w:spacing w:line="240" w:lineRule="auto"/>
-        <w:jc w:val="both"/>
-        <w:rPr>
-          <w:rFonts w:hint="default"/>
-          <w:lang w:val="en-US" w:eastAsia="zh-CN"/>
-        </w:rPr>
-      </w:pPr>
-      <w:r>
-        <w:rPr>
-          <w:rFonts w:hint="eastAsia"/>
-          <w:lang w:val="en-US" w:eastAsia="zh-Hans"/>
-        </w:rPr>
-        <w:t>总结</w:t>
-      </w:r>
-    </w:p>
-    <w:p>
-      <w:pPr>
-        <w:widowControl w:val="0"/>
-        <w:numPr>
-          <w:ilvl w:val="0"/>
-          <w:numId w:val="0"/>
-        </w:numPr>
-        <w:spacing w:line="240" w:lineRule="auto"/>
-        <w:jc w:val="both"/>
-        <w:rPr>
-          <w:rFonts w:hint="default"/>
-          <w:lang w:eastAsia="zh-Hans"/>
-        </w:rPr>
-      </w:pPr>
-      <w:r>
-        <w:rPr>
-          <w:rFonts w:hint="default"/>
-          <w:lang w:eastAsia="zh-Hans"/>
-        </w:rPr>
-        <w:t>Todo</w:t>
-      </w:r>
     </w:p>
     <w:p>
       <w:pPr>
@@ -7636,7 +8719,7 @@
 </file>
 
 <file path=word/numbering.xml><?xml version="1.0" encoding="utf-8"?>
-<w:numbering xmlns:wpc="http://schemas.microsoft.com/office/word/2010/wordprocessingCanvas" xmlns:mc="http://schemas.openxmlformats.org/markup-compatibility/2006" xmlns:o="urn:schemas-microsoft-com:office:office" xmlns:r="http://schemas.openxmlformats.org/officeDocument/2006/relationships" xmlns:m="http://schemas.openxmlformats.org/officeDocument/2006/math" xmlns:v="urn:schemas-microsoft-com:vml" xmlns:wp14="http://schemas.microsoft.com/office/word/2010/wordprocessingDrawing" xmlns:wp="http://schemas.openxmlformats.org/drawingml/2006/wordprocessingDrawing" xmlns:w10="urn:schemas-microsoft-com:office:word" xmlns:w="http://schemas.openxmlformats.org/wordprocessingml/2006/main" xmlns:w14="http://schemas.microsoft.com/office/word/2010/wordml" xmlns:wpg="http://schemas.microsoft.com/office/word/2010/wordprocessingGroup" xmlns:wpi="http://schemas.microsoft.com/office/word/2010/wordprocessingInk" xmlns:wne="http://schemas.microsoft.com/office/word/2006/wordml" xmlns:wps="http://schemas.microsoft.com/office/word/2010/wordprocessingShape" xmlns:wpsCustomData="http://www.wps.cn/officeDocument/2013/wpsCustomData" mc:Ignorable="w14 wp14">
+<w:numbering xmlns:wpc="http://schemas.microsoft.com/office/word/2010/wordprocessingCanvas" xmlns:mc="http://schemas.openxmlformats.org/markup-compatibility/2006" xmlns:o="urn:schemas-microsoft-com:office:office" xmlns:r="http://schemas.openxmlformats.org/officeDocument/2006/relationships" xmlns:m="http://schemas.openxmlformats.org/officeDocument/2006/math" xmlns:v="urn:schemas-microsoft-com:vml" xmlns:wp14="http://schemas.microsoft.com/office/word/2010/wordprocessingDrawing" xmlns:wp="http://schemas.openxmlformats.org/drawingml/2006/wordprocessingDrawing" xmlns:w10="urn:schemas-microsoft-com:office:word" xmlns:w="http://schemas.openxmlformats.org/wordprocessingml/2006/main" xmlns:w14="http://schemas.microsoft.com/office/word/2010/wordml" xmlns:wpg="http://schemas.microsoft.com/office/word/2010/wordprocessingGroup" xmlns:wpi="http://schemas.microsoft.com/office/word/2010/wordprocessingInk" xmlns:wne="http://schemas.microsoft.com/office/word/2006/wordml" xmlns:wps="http://schemas.microsoft.com/office/word/2010/wordprocessingShape" mc:Ignorable="w14 wp14">
   <w:abstractNum w:abstractNumId="0">
     <w:nsid w:val="2B89877C"/>
     <w:multiLevelType w:val="singleLevel"/>
@@ -7789,6 +8872,52 @@
       <w:lvlJc w:val="left"/>
     </w:lvl>
   </w:abstractNum>
+  <w:abstractNum w:abstractNumId="10">
+    <w:nsid w:val="62C7D537"/>
+    <w:multiLevelType w:val="singleLevel"/>
+    <w:tmpl w:val="62C7D537"/>
+    <w:lvl w:ilvl="0" w:tentative="0">
+      <w:start w:val="1"/>
+      <w:numFmt w:val="bullet"/>
+      <w:lvlText w:val=""/>
+      <w:lvlJc w:val="left"/>
+      <w:pPr>
+        <w:ind w:left="420" w:leftChars="0" w:hanging="420" w:firstLineChars="0"/>
+      </w:pPr>
+      <w:rPr>
+        <w:rFonts w:hint="default" w:ascii="Wingdings" w:hAnsi="Wingdings"/>
+      </w:rPr>
+    </w:lvl>
+  </w:abstractNum>
+  <w:abstractNum w:abstractNumId="11">
+    <w:nsid w:val="62C7D578"/>
+    <w:multiLevelType w:val="singleLevel"/>
+    <w:tmpl w:val="62C7D578"/>
+    <w:lvl w:ilvl="0" w:tentative="0">
+      <w:start w:val="1"/>
+      <w:numFmt w:val="bullet"/>
+      <w:lvlText w:val=""/>
+      <w:lvlJc w:val="left"/>
+      <w:pPr>
+        <w:ind w:left="420" w:leftChars="0" w:hanging="420" w:firstLineChars="0"/>
+      </w:pPr>
+      <w:rPr>
+        <w:rFonts w:hint="default" w:ascii="Wingdings" w:hAnsi="Wingdings"/>
+      </w:rPr>
+    </w:lvl>
+  </w:abstractNum>
+  <w:abstractNum w:abstractNumId="12">
+    <w:nsid w:val="62C7DDEA"/>
+    <w:multiLevelType w:val="singleLevel"/>
+    <w:tmpl w:val="62C7DDEA"/>
+    <w:lvl w:ilvl="0" w:tentative="0">
+      <w:start w:val="1"/>
+      <w:numFmt w:val="decimal"/>
+      <w:suff w:val="nothing"/>
+      <w:lvlText w:val="（%1）"/>
+      <w:lvlJc w:val="left"/>
+    </w:lvl>
+  </w:abstractNum>
   <w:num w:numId="1">
     <w:abstractNumId w:val="1"/>
   </w:num>
@@ -7811,26 +8940,34 @@
     <w:abstractNumId w:val="0"/>
   </w:num>
   <w:num w:numId="8">
+    <w:abstractNumId w:val="10"/>
+  </w:num>
+  <w:num w:numId="9">
     <w:abstractNumId w:val="8"/>
   </w:num>
-  <w:num w:numId="9">
+  <w:num w:numId="10">
     <w:abstractNumId w:val="9"/>
   </w:num>
-  <w:num w:numId="10">
+  <w:num w:numId="11">
+    <w:abstractNumId w:val="11"/>
+  </w:num>
+  <w:num w:numId="12">
+    <w:abstractNumId w:val="12"/>
+  </w:num>
+  <w:num w:numId="13">
     <w:abstractNumId w:val="2"/>
   </w:num>
 </w:numbering>
 </file>
 
 <file path=word/styles.xml><?xml version="1.0" encoding="utf-8"?>
-<w:styles xmlns:mc="http://schemas.openxmlformats.org/markup-compatibility/2006" xmlns:o="urn:schemas-microsoft-com:office:office" xmlns:r="http://schemas.openxmlformats.org/officeDocument/2006/relationships" xmlns:m="http://schemas.openxmlformats.org/officeDocument/2006/math" xmlns:v="urn:schemas-microsoft-com:vml" xmlns:w="http://schemas.openxmlformats.org/wordprocessingml/2006/main" xmlns:w14="http://schemas.microsoft.com/office/word/2010/wordml" xmlns:w10="urn:schemas-microsoft-com:office:word" xmlns:sl="http://schemas.openxmlformats.org/schemaLibrary/2006/main" xmlns:wpsCustomData="http://www.wps.cn/officeDocument/2013/wpsCustomData" mc:Ignorable="w14">
+<w:styles xmlns:mc="http://schemas.openxmlformats.org/markup-compatibility/2006" xmlns:o="urn:schemas-microsoft-com:office:office" xmlns:r="http://schemas.openxmlformats.org/officeDocument/2006/relationships" xmlns:m="http://schemas.openxmlformats.org/officeDocument/2006/math" xmlns:v="urn:schemas-microsoft-com:vml" xmlns:w="http://schemas.openxmlformats.org/wordprocessingml/2006/main" xmlns:w14="http://schemas.microsoft.com/office/word/2010/wordml" xmlns:w10="urn:schemas-microsoft-com:office:word" xmlns:sl="http://schemas.openxmlformats.org/schemaLibrary/2006/main" mc:Ignorable="w14">
   <w:docDefaults>
     <w:rPrDefault>
       <w:rPr>
         <w:rFonts w:ascii="Times New Roman" w:hAnsi="Times New Roman" w:eastAsia="宋体" w:cs="Times New Roman"/>
       </w:rPr>
     </w:rPrDefault>
-    <w:pPrDefault/>
   </w:docDefaults>
   <w:latentStyles w:count="260" w:defQFormat="0" w:defUnhideWhenUsed="1" w:defSemiHidden="1" w:defUIPriority="99" w:defLockedState="0">
     <w:lsdException w:qFormat="1" w:unhideWhenUsed="0" w:uiPriority="0" w:semiHidden="0" w:name="Normal"/>
@@ -7864,7 +9001,7 @@
     <w:lsdException w:unhideWhenUsed="0" w:uiPriority="0" w:semiHidden="0" w:name="Normal Indent"/>
     <w:lsdException w:unhideWhenUsed="0" w:uiPriority="0" w:semiHidden="0" w:name="footnote text"/>
     <w:lsdException w:unhideWhenUsed="0" w:uiPriority="0" w:semiHidden="0" w:name="annotation text"/>
-    <w:lsdException w:unhideWhenUsed="0" w:uiPriority="0" w:semiHidden="0" w:name="header"/>
+    <w:lsdException w:qFormat="1" w:unhideWhenUsed="0" w:uiPriority="0" w:semiHidden="0" w:name="header"/>
     <w:lsdException w:qFormat="1" w:unhideWhenUsed="0" w:uiPriority="0" w:semiHidden="0" w:name="footer"/>
     <w:lsdException w:unhideWhenUsed="0" w:uiPriority="0" w:semiHidden="0" w:name="index heading"/>
     <w:lsdException w:qFormat="1" w:uiPriority="0" w:name="caption"/>
@@ -8098,13 +9235,13 @@
       <w:lang w:val="en-US" w:eastAsia="zh-CN" w:bidi="ar-SA"/>
     </w:rPr>
   </w:style>
-  <w:style w:type="character" w:default="1" w:styleId="6">
+  <w:style w:type="character" w:default="1" w:styleId="4">
     <w:name w:val="Default Paragraph Font"/>
     <w:semiHidden/>
     <w:qFormat/>
     <w:uiPriority w:val="0"/>
   </w:style>
-  <w:style w:type="table" w:default="1" w:styleId="4">
+  <w:style w:type="table" w:default="1" w:styleId="5">
     <w:name w:val="Normal Table"/>
     <w:semiHidden/>
     <w:qFormat/>
@@ -8138,6 +9275,7 @@
   <w:style w:type="paragraph" w:styleId="3">
     <w:name w:val="header"/>
     <w:basedOn w:val="1"/>
+    <w:qFormat/>
     <w:uiPriority w:val="0"/>
     <w:pPr>
       <w:pBdr>
@@ -8160,9 +9298,9 @@
       <w:sz w:val="18"/>
     </w:rPr>
   </w:style>
-  <w:style w:type="table" w:styleId="5">
+  <w:style w:type="table" w:styleId="6">
     <w:name w:val="Table Grid"/>
-    <w:basedOn w:val="4"/>
+    <w:basedOn w:val="5"/>
     <w:uiPriority w:val="0"/>
     <w:pPr>
       <w:widowControl w:val="0"/>
@@ -8569,6 +9707,15 @@
     <extobj name="334E55B0-647D-440b-865C-3EC943EB4CBC-42">
       <extobjdata type="334E55B0-647D-440b-865C-3EC943EB4CBC" data="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"/>
     </extobj>
+    <extobj name="334E55B0-647D-440b-865C-3EC943EB4CBC-48">
+      <extobjdata type="334E55B0-647D-440b-865C-3EC943EB4CBC" data="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"/>
+    </extobj>
+    <extobj name="334E55B0-647D-440b-865C-3EC943EB4CBC-49">
+      <extobjdata type="334E55B0-647D-440b-865C-3EC943EB4CBC" data="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"/>
+    </extobj>
+    <extobj name="334E55B0-647D-440b-865C-3EC943EB4CBC-50">
+      <extobjdata type="334E55B0-647D-440b-865C-3EC943EB4CBC" data="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"/>
+    </extobj>
   </extobjs>
 </s:customData>
 </file>

</xml_diff>